<commit_message>
Added new Figures, Adjusted Figure doc
</commit_message>
<xml_diff>
--- a/Figures.docx
+++ b/Figures.docx
@@ -5,10 +5,10 @@
     <w:p>
       <w:r>
         <w:drawing>
-          <wp:inline distT="0" distB="0" distL="0" distR="0" wp14:anchorId="5E144502" wp14:editId="4AA842BB">
-            <wp:extent cx="4333875" cy="5181600"/>
+          <wp:inline distT="0" distB="0" distL="0" distR="0" wp14:anchorId="68A4C3CD" wp14:editId="13F8856A">
+            <wp:extent cx="3781425" cy="3219450"/>
             <wp:effectExtent l="0" t="0" r="9525" b="0"/>
-            <wp:docPr id="1133285348" name="Grafik 1"/>
+            <wp:docPr id="1337263125" name="Grafik 1"/>
             <wp:cNvGraphicFramePr>
               <a:graphicFrameLocks xmlns:a="http://schemas.openxmlformats.org/drawingml/2006/main" noChangeAspect="1"/>
             </wp:cNvGraphicFramePr>
@@ -16,7 +16,7 @@
               <a:graphicData uri="http://schemas.openxmlformats.org/drawingml/2006/picture">
                 <pic:pic xmlns:pic="http://schemas.openxmlformats.org/drawingml/2006/picture">
                   <pic:nvPicPr>
-                    <pic:cNvPr id="1133285348" name=""/>
+                    <pic:cNvPr id="1337263125" name=""/>
                     <pic:cNvPicPr/>
                   </pic:nvPicPr>
                   <pic:blipFill>
@@ -28,7 +28,7 @@
                   <pic:spPr>
                     <a:xfrm>
                       <a:off x="0" y="0"/>
-                      <a:ext cx="4333875" cy="5181600"/>
+                      <a:ext cx="3781425" cy="3219450"/>
                     </a:xfrm>
                     <a:prstGeom prst="rect">
                       <a:avLst/>
@@ -44,10 +44,10 @@
     <w:p>
       <w:r>
         <w:drawing>
-          <wp:inline distT="0" distB="0" distL="0" distR="0" wp14:anchorId="24FC5D98" wp14:editId="3953F510">
-            <wp:extent cx="5760720" cy="2963545"/>
-            <wp:effectExtent l="0" t="0" r="0" b="8255"/>
-            <wp:docPr id="1298794583" name="Grafik 1"/>
+          <wp:inline distT="0" distB="0" distL="0" distR="0" wp14:anchorId="4659C704" wp14:editId="0A00E564">
+            <wp:extent cx="5760720" cy="2880360"/>
+            <wp:effectExtent l="0" t="0" r="0" b="0"/>
+            <wp:docPr id="156242065" name="Grafik 1"/>
             <wp:cNvGraphicFramePr>
               <a:graphicFrameLocks xmlns:a="http://schemas.openxmlformats.org/drawingml/2006/main" noChangeAspect="1"/>
             </wp:cNvGraphicFramePr>
@@ -55,7 +55,7 @@
               <a:graphicData uri="http://schemas.openxmlformats.org/drawingml/2006/picture">
                 <pic:pic xmlns:pic="http://schemas.openxmlformats.org/drawingml/2006/picture">
                   <pic:nvPicPr>
-                    <pic:cNvPr id="1298794583" name=""/>
+                    <pic:cNvPr id="156242065" name=""/>
                     <pic:cNvPicPr/>
                   </pic:nvPicPr>
                   <pic:blipFill>
@@ -67,7 +67,7 @@
                   <pic:spPr>
                     <a:xfrm>
                       <a:off x="0" y="0"/>
-                      <a:ext cx="5760720" cy="2963545"/>
+                      <a:ext cx="5760720" cy="2880360"/>
                     </a:xfrm>
                     <a:prstGeom prst="rect">
                       <a:avLst/>
@@ -84,10 +84,10 @@
       <w:r>
         <w:lastRenderedPageBreak/>
         <w:drawing>
-          <wp:inline distT="0" distB="0" distL="0" distR="0" wp14:anchorId="37D6E3F2" wp14:editId="066E4D20">
-            <wp:extent cx="3085106" cy="3737857"/>
-            <wp:effectExtent l="0" t="0" r="1270" b="0"/>
-            <wp:docPr id="948837287" name="Grafik 1"/>
+          <wp:inline distT="0" distB="0" distL="0" distR="0" wp14:anchorId="735AAC58" wp14:editId="78929DB5">
+            <wp:extent cx="3819525" cy="3219450"/>
+            <wp:effectExtent l="0" t="0" r="9525" b="0"/>
+            <wp:docPr id="2024660307" name="Grafik 1"/>
             <wp:cNvGraphicFramePr>
               <a:graphicFrameLocks xmlns:a="http://schemas.openxmlformats.org/drawingml/2006/main" noChangeAspect="1"/>
             </wp:cNvGraphicFramePr>
@@ -95,7 +95,7 @@
               <a:graphicData uri="http://schemas.openxmlformats.org/drawingml/2006/picture">
                 <pic:pic xmlns:pic="http://schemas.openxmlformats.org/drawingml/2006/picture">
                   <pic:nvPicPr>
-                    <pic:cNvPr id="948837287" name=""/>
+                    <pic:cNvPr id="2024660307" name=""/>
                     <pic:cNvPicPr/>
                   </pic:nvPicPr>
                   <pic:blipFill>
@@ -107,7 +107,7 @@
                   <pic:spPr>
                     <a:xfrm>
                       <a:off x="0" y="0"/>
-                      <a:ext cx="3102443" cy="3758862"/>
+                      <a:ext cx="3819525" cy="3219450"/>
                     </a:xfrm>
                     <a:prstGeom prst="rect">
                       <a:avLst/>
@@ -123,11 +123,14 @@
     <w:p/>
     <w:p>
       <w:r>
+        <w:rPr>
+          <w:noProof/>
+        </w:rPr>
         <w:drawing>
-          <wp:inline distT="0" distB="0" distL="0" distR="0" wp14:anchorId="030D9EA5" wp14:editId="35C2B84A">
-            <wp:extent cx="5760720" cy="3995420"/>
-            <wp:effectExtent l="0" t="0" r="0" b="5080"/>
-            <wp:docPr id="7516578" name="Grafik 1"/>
+          <wp:inline distT="0" distB="0" distL="0" distR="0" wp14:anchorId="68A743A0" wp14:editId="0CC90420">
+            <wp:extent cx="5760720" cy="4088765"/>
+            <wp:effectExtent l="0" t="0" r="0" b="6985"/>
+            <wp:docPr id="922933701" name="Grafik 1"/>
             <wp:cNvGraphicFramePr>
               <a:graphicFrameLocks xmlns:a="http://schemas.openxmlformats.org/drawingml/2006/main" noChangeAspect="1"/>
             </wp:cNvGraphicFramePr>
@@ -135,7 +138,7 @@
               <a:graphicData uri="http://schemas.openxmlformats.org/drawingml/2006/picture">
                 <pic:pic xmlns:pic="http://schemas.openxmlformats.org/drawingml/2006/picture">
                   <pic:nvPicPr>
-                    <pic:cNvPr id="7516578" name=""/>
+                    <pic:cNvPr id="922933701" name=""/>
                     <pic:cNvPicPr/>
                   </pic:nvPicPr>
                   <pic:blipFill>
@@ -147,7 +150,7 @@
                   <pic:spPr>
                     <a:xfrm>
                       <a:off x="0" y="0"/>
-                      <a:ext cx="5760720" cy="3995420"/>
+                      <a:ext cx="5760720" cy="4088765"/>
                     </a:xfrm>
                     <a:prstGeom prst="rect">
                       <a:avLst/>
@@ -162,12 +165,15 @@
     </w:p>
     <w:p>
       <w:r>
+        <w:rPr>
+          <w:noProof/>
+        </w:rPr>
         <w:lastRenderedPageBreak/>
         <w:drawing>
-          <wp:inline distT="0" distB="0" distL="0" distR="0" wp14:anchorId="69C833A2" wp14:editId="3CF7DDD8">
-            <wp:extent cx="2835328" cy="3420000"/>
-            <wp:effectExtent l="0" t="0" r="3175" b="9525"/>
-            <wp:docPr id="291261825" name="Grafik 1"/>
+          <wp:inline distT="0" distB="0" distL="0" distR="0" wp14:anchorId="78D7A91A" wp14:editId="17EA805F">
+            <wp:extent cx="2818865" cy="2376000"/>
+            <wp:effectExtent l="0" t="0" r="635" b="5715"/>
+            <wp:docPr id="1863363591" name="Grafik 1"/>
             <wp:cNvGraphicFramePr>
               <a:graphicFrameLocks xmlns:a="http://schemas.openxmlformats.org/drawingml/2006/main" noChangeAspect="1"/>
             </wp:cNvGraphicFramePr>
@@ -175,7 +181,7 @@
               <a:graphicData uri="http://schemas.openxmlformats.org/drawingml/2006/picture">
                 <pic:pic xmlns:pic="http://schemas.openxmlformats.org/drawingml/2006/picture">
                   <pic:nvPicPr>
-                    <pic:cNvPr id="291261825" name=""/>
+                    <pic:cNvPr id="1863363591" name=""/>
                     <pic:cNvPicPr/>
                   </pic:nvPicPr>
                   <pic:blipFill>
@@ -187,7 +193,7 @@
                   <pic:spPr>
                     <a:xfrm>
                       <a:off x="0" y="0"/>
-                      <a:ext cx="2835328" cy="3420000"/>
+                      <a:ext cx="2818865" cy="2376000"/>
                     </a:xfrm>
                     <a:prstGeom prst="rect">
                       <a:avLst/>
@@ -201,10 +207,10 @@
       </w:r>
       <w:r>
         <w:drawing>
-          <wp:inline distT="0" distB="0" distL="0" distR="0" wp14:anchorId="1DBF6A7B" wp14:editId="01BC4533">
-            <wp:extent cx="2753617" cy="3420000"/>
-            <wp:effectExtent l="0" t="0" r="8890" b="9525"/>
-            <wp:docPr id="815043174" name="Grafik 1"/>
+          <wp:inline distT="0" distB="0" distL="0" distR="0" wp14:anchorId="1A4DF763" wp14:editId="2D480A7A">
+            <wp:extent cx="2727483" cy="2376000"/>
+            <wp:effectExtent l="0" t="0" r="0" b="5715"/>
+            <wp:docPr id="93001913" name="Grafik 1"/>
             <wp:cNvGraphicFramePr>
               <a:graphicFrameLocks xmlns:a="http://schemas.openxmlformats.org/drawingml/2006/main" noChangeAspect="1"/>
             </wp:cNvGraphicFramePr>
@@ -212,7 +218,7 @@
               <a:graphicData uri="http://schemas.openxmlformats.org/drawingml/2006/picture">
                 <pic:pic xmlns:pic="http://schemas.openxmlformats.org/drawingml/2006/picture">
                   <pic:nvPicPr>
-                    <pic:cNvPr id="815043174" name=""/>
+                    <pic:cNvPr id="93001913" name=""/>
                     <pic:cNvPicPr/>
                   </pic:nvPicPr>
                   <pic:blipFill>
@@ -224,7 +230,7 @@
                   <pic:spPr>
                     <a:xfrm>
                       <a:off x="0" y="0"/>
-                      <a:ext cx="2753617" cy="3420000"/>
+                      <a:ext cx="2727483" cy="2376000"/>
                     </a:xfrm>
                     <a:prstGeom prst="rect">
                       <a:avLst/>
@@ -240,10 +246,10 @@
     <w:p>
       <w:r>
         <w:drawing>
-          <wp:inline distT="0" distB="0" distL="0" distR="0" wp14:anchorId="7C4F91D3" wp14:editId="665C2066">
-            <wp:extent cx="5760720" cy="2428240"/>
-            <wp:effectExtent l="0" t="0" r="0" b="0"/>
-            <wp:docPr id="1650924406" name="Grafik 1"/>
+          <wp:inline distT="0" distB="0" distL="0" distR="0" wp14:anchorId="756039DC" wp14:editId="3FA5CEDB">
+            <wp:extent cx="2861197" cy="2376000"/>
+            <wp:effectExtent l="0" t="0" r="0" b="5715"/>
+            <wp:docPr id="342141432" name="Grafik 1"/>
             <wp:cNvGraphicFramePr>
               <a:graphicFrameLocks xmlns:a="http://schemas.openxmlformats.org/drawingml/2006/main" noChangeAspect="1"/>
             </wp:cNvGraphicFramePr>
@@ -251,7 +257,7 @@
               <a:graphicData uri="http://schemas.openxmlformats.org/drawingml/2006/picture">
                 <pic:pic xmlns:pic="http://schemas.openxmlformats.org/drawingml/2006/picture">
                   <pic:nvPicPr>
-                    <pic:cNvPr id="1650924406" name=""/>
+                    <pic:cNvPr id="342141432" name=""/>
                     <pic:cNvPicPr/>
                   </pic:nvPicPr>
                   <pic:blipFill>
@@ -263,7 +269,81 @@
                   <pic:spPr>
                     <a:xfrm>
                       <a:off x="0" y="0"/>
-                      <a:ext cx="5760720" cy="2428240"/>
+                      <a:ext cx="2861197" cy="2376000"/>
+                    </a:xfrm>
+                    <a:prstGeom prst="rect">
+                      <a:avLst/>
+                    </a:prstGeom>
+                  </pic:spPr>
+                </pic:pic>
+              </a:graphicData>
+            </a:graphic>
+          </wp:inline>
+        </w:drawing>
+      </w:r>
+      <w:r>
+        <w:drawing>
+          <wp:inline distT="0" distB="0" distL="0" distR="0" wp14:anchorId="69355A60" wp14:editId="05A233F3">
+            <wp:extent cx="2818865" cy="2376000"/>
+            <wp:effectExtent l="0" t="0" r="635" b="5715"/>
+            <wp:docPr id="955816397" name="Grafik 1"/>
+            <wp:cNvGraphicFramePr>
+              <a:graphicFrameLocks xmlns:a="http://schemas.openxmlformats.org/drawingml/2006/main" noChangeAspect="1"/>
+            </wp:cNvGraphicFramePr>
+            <a:graphic xmlns:a="http://schemas.openxmlformats.org/drawingml/2006/main">
+              <a:graphicData uri="http://schemas.openxmlformats.org/drawingml/2006/picture">
+                <pic:pic xmlns:pic="http://schemas.openxmlformats.org/drawingml/2006/picture">
+                  <pic:nvPicPr>
+                    <pic:cNvPr id="955816397" name=""/>
+                    <pic:cNvPicPr/>
+                  </pic:nvPicPr>
+                  <pic:blipFill>
+                    <a:blip r:embed="rId11"/>
+                    <a:stretch>
+                      <a:fillRect/>
+                    </a:stretch>
+                  </pic:blipFill>
+                  <pic:spPr>
+                    <a:xfrm>
+                      <a:off x="0" y="0"/>
+                      <a:ext cx="2818865" cy="2376000"/>
+                    </a:xfrm>
+                    <a:prstGeom prst="rect">
+                      <a:avLst/>
+                    </a:prstGeom>
+                  </pic:spPr>
+                </pic:pic>
+              </a:graphicData>
+            </a:graphic>
+          </wp:inline>
+        </w:drawing>
+      </w:r>
+      <w:r>
+        <w:drawing>
+          <wp:inline distT="0" distB="0" distL="0" distR="0" wp14:anchorId="383AA69F" wp14:editId="2CCB882C">
+            <wp:extent cx="5760720" cy="1767840"/>
+            <wp:effectExtent l="0" t="0" r="0" b="3810"/>
+            <wp:docPr id="1248241194" name="Grafik 1"/>
+            <wp:cNvGraphicFramePr>
+              <a:graphicFrameLocks xmlns:a="http://schemas.openxmlformats.org/drawingml/2006/main" noChangeAspect="1"/>
+            </wp:cNvGraphicFramePr>
+            <a:graphic xmlns:a="http://schemas.openxmlformats.org/drawingml/2006/main">
+              <a:graphicData uri="http://schemas.openxmlformats.org/drawingml/2006/picture">
+                <pic:pic xmlns:pic="http://schemas.openxmlformats.org/drawingml/2006/picture">
+                  <pic:nvPicPr>
+                    <pic:cNvPr id="1248241194" name=""/>
+                    <pic:cNvPicPr/>
+                  </pic:nvPicPr>
+                  <pic:blipFill>
+                    <a:blip r:embed="rId12"/>
+                    <a:stretch>
+                      <a:fillRect/>
+                    </a:stretch>
+                  </pic:blipFill>
+                  <pic:spPr>
+                    <a:xfrm>
+                      <a:off x="0" y="0"/>
+                      <a:ext cx="5760720" cy="1767840"/>
                     </a:xfrm>
                     <a:prstGeom prst="rect">
                       <a:avLst/>
@@ -278,6 +358,50 @@
     </w:p>
     <w:p>
       <w:r>
+        <w:drawing>
+          <wp:inline distT="0" distB="0" distL="0" distR="0" wp14:anchorId="2DBF6C1E" wp14:editId="23A381EF">
+            <wp:extent cx="3714750" cy="1809750"/>
+            <wp:effectExtent l="0" t="0" r="0" b="0"/>
+            <wp:docPr id="1773833105" name="Grafik 1"/>
+            <wp:cNvGraphicFramePr>
+              <a:graphicFrameLocks xmlns:a="http://schemas.openxmlformats.org/drawingml/2006/main" noChangeAspect="1"/>
+            </wp:cNvGraphicFramePr>
+            <a:graphic xmlns:a="http://schemas.openxmlformats.org/drawingml/2006/main">
+              <a:graphicData uri="http://schemas.openxmlformats.org/drawingml/2006/picture">
+                <pic:pic xmlns:pic="http://schemas.openxmlformats.org/drawingml/2006/picture">
+                  <pic:nvPicPr>
+                    <pic:cNvPr id="1773833105" name=""/>
+                    <pic:cNvPicPr/>
+                  </pic:nvPicPr>
+                  <pic:blipFill>
+                    <a:blip r:embed="rId13"/>
+                    <a:stretch>
+                      <a:fillRect/>
+                    </a:stretch>
+                  </pic:blipFill>
+                  <pic:spPr>
+                    <a:xfrm>
+                      <a:off x="0" y="0"/>
+                      <a:ext cx="3714750" cy="1809750"/>
+                    </a:xfrm>
+                    <a:prstGeom prst="rect">
+                      <a:avLst/>
+                    </a:prstGeom>
+                  </pic:spPr>
+                </pic:pic>
+              </a:graphicData>
+            </a:graphic>
+          </wp:inline>
+        </w:drawing>
+      </w:r>
+    </w:p>
+    <w:p/>
+    <w:p>
+      <w:r>
+        <w:rPr>
+          <w:noProof/>
+        </w:rPr>
+        <w:lastRenderedPageBreak/>
         <w:drawing>
           <wp:inline distT="0" distB="0" distL="0" distR="0" wp14:anchorId="675550F0" wp14:editId="2E992D1C">
             <wp:extent cx="5760720" cy="1668145"/>
@@ -294,7 +418,7 @@
                     <pic:cNvPicPr/>
                   </pic:nvPicPr>
                   <pic:blipFill>
-                    <a:blip r:embed="rId11"/>
+                    <a:blip r:embed="rId14"/>
                     <a:stretch>
                       <a:fillRect/>
                     </a:stretch>
@@ -317,7 +441,9 @@
     </w:p>
     <w:p>
       <w:r>
-        <w:lastRenderedPageBreak/>
+        <w:rPr>
+          <w:noProof/>
+        </w:rPr>
         <w:drawing>
           <wp:inline distT="0" distB="0" distL="0" distR="0" wp14:anchorId="7E050AF6" wp14:editId="228269EB">
             <wp:extent cx="4295775" cy="5181600"/>
@@ -334,7 +460,7 @@
                     <pic:cNvPicPr/>
                   </pic:nvPicPr>
                   <pic:blipFill>
-                    <a:blip r:embed="rId12"/>
+                    <a:blip r:embed="rId15"/>
                     <a:stretch>
                       <a:fillRect/>
                     </a:stretch>

</xml_diff>